<commit_message>
Agregue 2 cosas al tutorial, como excluir archivos, y otra forma de subir archivos
</commit_message>
<xml_diff>
--- a/Tutorial.docx
+++ b/Tutorial.docx
@@ -107,7 +107,7 @@
           <wp:inline distT="0" distB="0" distL="0" distR="0">
             <wp:extent cx="5610225" cy="3552825"/>
             <wp:effectExtent l="19050" t="0" r="9525" b="0"/>
-            <wp:docPr id="2" name="Imagen 2"/>
+            <wp:docPr id="1" name="Imagen 2"/>
             <wp:cNvGraphicFramePr>
               <a:graphicFrameLocks xmlns:a="http://schemas.openxmlformats.org/drawingml/2006/main" noChangeAspect="1"/>
             </wp:cNvGraphicFramePr>
@@ -179,7 +179,7 @@
           <wp:inline distT="0" distB="0" distL="0" distR="0">
             <wp:extent cx="5610225" cy="2886075"/>
             <wp:effectExtent l="19050" t="0" r="9525" b="0"/>
-            <wp:docPr id="4" name="Imagen 3"/>
+            <wp:docPr id="9" name="Imagen 3"/>
             <wp:cNvGraphicFramePr>
               <a:graphicFrameLocks xmlns:a="http://schemas.openxmlformats.org/drawingml/2006/main" noChangeAspect="1"/>
             </wp:cNvGraphicFramePr>
@@ -237,7 +237,7 @@
           <wp:inline distT="0" distB="0" distL="0" distR="0">
             <wp:extent cx="5610225" cy="1885950"/>
             <wp:effectExtent l="19050" t="0" r="9525" b="0"/>
-            <wp:docPr id="3" name="Imagen 2"/>
+            <wp:docPr id="10" name="Imagen 2"/>
             <wp:cNvGraphicFramePr>
               <a:graphicFrameLocks xmlns:a="http://schemas.openxmlformats.org/drawingml/2006/main" noChangeAspect="1"/>
             </wp:cNvGraphicFramePr>
@@ -356,7 +356,7 @@
           <wp:inline distT="0" distB="0" distL="0" distR="0">
             <wp:extent cx="4857750" cy="3400425"/>
             <wp:effectExtent l="19050" t="0" r="0" b="0"/>
-            <wp:docPr id="5" name="Imagen 4"/>
+            <wp:docPr id="11" name="Imagen 4"/>
             <wp:cNvGraphicFramePr>
               <a:graphicFrameLocks xmlns:a="http://schemas.openxmlformats.org/drawingml/2006/main" noChangeAspect="1"/>
             </wp:cNvGraphicFramePr>
@@ -414,7 +414,7 @@
           <wp:inline distT="0" distB="0" distL="0" distR="0">
             <wp:extent cx="4400550" cy="3419475"/>
             <wp:effectExtent l="19050" t="0" r="0" b="0"/>
-            <wp:docPr id="6" name="Imagen 5"/>
+            <wp:docPr id="12" name="Imagen 5"/>
             <wp:cNvGraphicFramePr>
               <a:graphicFrameLocks xmlns:a="http://schemas.openxmlformats.org/drawingml/2006/main" noChangeAspect="1"/>
             </wp:cNvGraphicFramePr>
@@ -512,7 +512,7 @@
           <wp:inline distT="0" distB="0" distL="0" distR="0">
             <wp:extent cx="4400550" cy="2752725"/>
             <wp:effectExtent l="19050" t="0" r="0" b="0"/>
-            <wp:docPr id="7" name="Imagen 6"/>
+            <wp:docPr id="13" name="Imagen 6"/>
             <wp:cNvGraphicFramePr>
               <a:graphicFrameLocks xmlns:a="http://schemas.openxmlformats.org/drawingml/2006/main" noChangeAspect="1"/>
             </wp:cNvGraphicFramePr>
@@ -1004,7 +1004,7 @@
           <wp:inline distT="0" distB="0" distL="0" distR="0">
             <wp:extent cx="4057650" cy="3514725"/>
             <wp:effectExtent l="19050" t="0" r="0" b="0"/>
-            <wp:docPr id="8" name="Imagen 7"/>
+            <wp:docPr id="14" name="Imagen 7"/>
             <wp:cNvGraphicFramePr>
               <a:graphicFrameLocks xmlns:a="http://schemas.openxmlformats.org/drawingml/2006/main" noChangeAspect="1"/>
             </wp:cNvGraphicFramePr>
@@ -1141,6 +1141,94 @@
         <w:t>con esto conseguimos que solo se actualice la carpeta en que trabajaremos.</w:t>
       </w:r>
     </w:p>
+    <w:p/>
+    <w:p>
+      <w:pPr>
+        <w:rPr>
+          <w:b/>
+          <w:sz w:val="28"/>
+          <w:szCs w:val="28"/>
+        </w:rPr>
+      </w:pPr>
+      <w:r>
+        <w:rPr>
+          <w:b/>
+          <w:sz w:val="28"/>
+          <w:szCs w:val="28"/>
+        </w:rPr>
+        <w:t>Excluir archivos:</w:t>
+      </w:r>
+    </w:p>
+    <w:p>
+      <w:r>
+        <w:t>Como en varias ocasiones ocurre, hay archivos que no se deben subir, como los de configuración de flex, que tienen datos de cada computador, como los puertos, y que al subirlos solo producirían errores, por lo tanto se debe seguir los siguientes pasos:</w:t>
+      </w:r>
+    </w:p>
+    <w:p>
+      <w:r>
+        <w:lastRenderedPageBreak/>
+        <w:t>Ir a la carpeta en donde están los archivos que se quieren excluir y hacer click con el botón derecho del mosue, y seguir la ruta que aparece en la imagen:</w:t>
+      </w:r>
+    </w:p>
+    <w:p>
+      <w:r>
+        <w:rPr>
+          <w:noProof/>
+        </w:rPr>
+        <w:drawing>
+          <wp:inline distT="0" distB="0" distL="0" distR="0">
+            <wp:extent cx="5600700" cy="3200400"/>
+            <wp:effectExtent l="19050" t="0" r="0" b="0"/>
+            <wp:docPr id="15" name="Imagen 1"/>
+            <wp:cNvGraphicFramePr>
+              <a:graphicFrameLocks xmlns:a="http://schemas.openxmlformats.org/drawingml/2006/main" noChangeAspect="1"/>
+            </wp:cNvGraphicFramePr>
+            <a:graphic xmlns:a="http://schemas.openxmlformats.org/drawingml/2006/main">
+              <a:graphicData uri="http://schemas.openxmlformats.org/drawingml/2006/picture">
+                <pic:pic xmlns:pic="http://schemas.openxmlformats.org/drawingml/2006/picture">
+                  <pic:nvPicPr>
+                    <pic:cNvPr id="0" name="Picture 1"/>
+                    <pic:cNvPicPr>
+                      <a:picLocks noChangeAspect="1" noChangeArrowheads="1"/>
+                    </pic:cNvPicPr>
+                  </pic:nvPicPr>
+                  <pic:blipFill>
+                    <a:blip r:embed="rId13"/>
+                    <a:srcRect/>
+                    <a:stretch>
+                      <a:fillRect/>
+                    </a:stretch>
+                  </pic:blipFill>
+                  <pic:spPr bwMode="auto">
+                    <a:xfrm>
+                      <a:off x="0" y="0"/>
+                      <a:ext cx="5600700" cy="3200400"/>
+                    </a:xfrm>
+                    <a:prstGeom prst="rect">
+                      <a:avLst/>
+                    </a:prstGeom>
+                    <a:noFill/>
+                    <a:ln w="9525">
+                      <a:noFill/>
+                      <a:miter lim="800000"/>
+                      <a:headEnd/>
+                      <a:tailEnd/>
+                    </a:ln>
+                  </pic:spPr>
+                </pic:pic>
+              </a:graphicData>
+            </a:graphic>
+          </wp:inline>
+        </w:drawing>
+      </w:r>
+    </w:p>
+    <w:p/>
+    <w:p>
+      <w:r>
+        <w:t>Al hacer click se excluirán estos archivos y cuando se haga commit, no se actualizaran estos archivos.</w:t>
+      </w:r>
+    </w:p>
+    <w:p/>
     <w:sectPr>
       <w:pgSz w:w="12240" w:h="15840"/>
       <w:pgMar w:top="1417" w:right="1701" w:bottom="1417" w:left="1701" w:header="708" w:footer="708" w:gutter="0"/>
@@ -1310,6 +1398,7 @@
   <w:style w:type="paragraph" w:default="1" w:styleId="Normal">
     <w:name w:val="Normal"/>
     <w:qFormat/>
+    <w:rsid w:val="006C2081"/>
   </w:style>
   <w:style w:type="character" w:default="1" w:styleId="Fuentedeprrafopredeter">
     <w:name w:val="Default Paragraph Font"/>

</xml_diff>